<commit_message>
ElRobleTriste, VivirComoFlores y EstrellasDeMar
</commit_message>
<xml_diff>
--- a/EstrellasDeMar.docx
+++ b/EstrellasDeMar.docx
@@ -22,6 +22,37 @@
       <w:r>
         <w:t>- ¿No lo ve? La marea esta baja y el sol está brillando, ellas se secarán y morirán si permanecen aquí en la arena -explico la niña.</w:t>
       </w:r>
+    </w:p>
+    <w:p>
+      <w:r>
+        <w:t>El escritor quedo asombrado por lo que había dicho la niña y le contestó:</w:t>
+      </w:r>
+    </w:p>
+    <w:p>
+      <w:r>
+        <w:t>- Pequeña, existen millones de kilómetros de playa en este mundo y centenares de millones de estrellas de mar desparramadas por las playas. ¿Qué diferencia hay? Tu solo tiras unas pocas estrellas al océano y la mayoría muere… ¿Qué diferencia hay?</w:t>
+      </w:r>
+    </w:p>
+    <w:p>
+      <w:r>
+        <w:t>- Para esta estrella sí hice una diferencia -contestó la niña.</w:t>
+      </w:r>
+    </w:p>
+    <w:p>
+      <w:r>
+        <w:t>Aquella noche el hombre no pudo escribir. Al día siguiente por la mañana volvió a la orilla, buscó a la niña y se unió a ella. Juntos comenzaron a arrojar las estrellas de mar al océano.</w:t>
+      </w:r>
+    </w:p>
+    <w:p/>
+    <w:p>
+      <w:r>
+        <w:t>Moraleja:</w:t>
+      </w:r>
+    </w:p>
+    <w:p>
+      <w:r>
+        <w:t>Ahora, son dos los que quieren hacer del mundo un lugar mejor. Esa es la diferencia.</w:t>
+      </w:r>
       <w:bookmarkStart w:id="0" w:name="_GoBack"/>
       <w:bookmarkEnd w:id="0"/>
     </w:p>
@@ -149,8 +180,123 @@
       </w:rPr>
     </w:lvl>
   </w:abstractNum>
+  <w:abstractNum w:abstractNumId="1" w15:restartNumberingAfterBreak="0">
+    <w:nsid w:val="3F0906DC"/>
+    <w:multiLevelType w:val="hybridMultilevel"/>
+    <w:tmpl w:val="B13A8028"/>
+    <w:lvl w:ilvl="0" w:tplc="11B46D68">
+      <w:numFmt w:val="bullet"/>
+      <w:lvlText w:val="-"/>
+      <w:lvlJc w:val="left"/>
+      <w:pPr>
+        <w:ind w:left="720" w:hanging="360"/>
+      </w:pPr>
+      <w:rPr>
+        <w:rFonts w:ascii="Calibri" w:eastAsiaTheme="minorHAnsi" w:hAnsi="Calibri" w:cs="Calibri" w:hint="default"/>
+      </w:rPr>
+    </w:lvl>
+    <w:lvl w:ilvl="1" w:tplc="0C0A0003" w:tentative="1">
+      <w:start w:val="1"/>
+      <w:numFmt w:val="bullet"/>
+      <w:lvlText w:val="o"/>
+      <w:lvlJc w:val="left"/>
+      <w:pPr>
+        <w:ind w:left="1440" w:hanging="360"/>
+      </w:pPr>
+      <w:rPr>
+        <w:rFonts w:ascii="Courier New" w:hAnsi="Courier New" w:cs="Courier New" w:hint="default"/>
+      </w:rPr>
+    </w:lvl>
+    <w:lvl w:ilvl="2" w:tplc="0C0A0005" w:tentative="1">
+      <w:start w:val="1"/>
+      <w:numFmt w:val="bullet"/>
+      <w:lvlText w:val=""/>
+      <w:lvlJc w:val="left"/>
+      <w:pPr>
+        <w:ind w:left="2160" w:hanging="360"/>
+      </w:pPr>
+      <w:rPr>
+        <w:rFonts w:ascii="Wingdings" w:hAnsi="Wingdings" w:hint="default"/>
+      </w:rPr>
+    </w:lvl>
+    <w:lvl w:ilvl="3" w:tplc="0C0A0001" w:tentative="1">
+      <w:start w:val="1"/>
+      <w:numFmt w:val="bullet"/>
+      <w:lvlText w:val=""/>
+      <w:lvlJc w:val="left"/>
+      <w:pPr>
+        <w:ind w:left="2880" w:hanging="360"/>
+      </w:pPr>
+      <w:rPr>
+        <w:rFonts w:ascii="Symbol" w:hAnsi="Symbol" w:hint="default"/>
+      </w:rPr>
+    </w:lvl>
+    <w:lvl w:ilvl="4" w:tplc="0C0A0003" w:tentative="1">
+      <w:start w:val="1"/>
+      <w:numFmt w:val="bullet"/>
+      <w:lvlText w:val="o"/>
+      <w:lvlJc w:val="left"/>
+      <w:pPr>
+        <w:ind w:left="3600" w:hanging="360"/>
+      </w:pPr>
+      <w:rPr>
+        <w:rFonts w:ascii="Courier New" w:hAnsi="Courier New" w:cs="Courier New" w:hint="default"/>
+      </w:rPr>
+    </w:lvl>
+    <w:lvl w:ilvl="5" w:tplc="0C0A0005" w:tentative="1">
+      <w:start w:val="1"/>
+      <w:numFmt w:val="bullet"/>
+      <w:lvlText w:val=""/>
+      <w:lvlJc w:val="left"/>
+      <w:pPr>
+        <w:ind w:left="4320" w:hanging="360"/>
+      </w:pPr>
+      <w:rPr>
+        <w:rFonts w:ascii="Wingdings" w:hAnsi="Wingdings" w:hint="default"/>
+      </w:rPr>
+    </w:lvl>
+    <w:lvl w:ilvl="6" w:tplc="0C0A0001" w:tentative="1">
+      <w:start w:val="1"/>
+      <w:numFmt w:val="bullet"/>
+      <w:lvlText w:val=""/>
+      <w:lvlJc w:val="left"/>
+      <w:pPr>
+        <w:ind w:left="5040" w:hanging="360"/>
+      </w:pPr>
+      <w:rPr>
+        <w:rFonts w:ascii="Symbol" w:hAnsi="Symbol" w:hint="default"/>
+      </w:rPr>
+    </w:lvl>
+    <w:lvl w:ilvl="7" w:tplc="0C0A0003" w:tentative="1">
+      <w:start w:val="1"/>
+      <w:numFmt w:val="bullet"/>
+      <w:lvlText w:val="o"/>
+      <w:lvlJc w:val="left"/>
+      <w:pPr>
+        <w:ind w:left="5760" w:hanging="360"/>
+      </w:pPr>
+      <w:rPr>
+        <w:rFonts w:ascii="Courier New" w:hAnsi="Courier New" w:cs="Courier New" w:hint="default"/>
+      </w:rPr>
+    </w:lvl>
+    <w:lvl w:ilvl="8" w:tplc="0C0A0005" w:tentative="1">
+      <w:start w:val="1"/>
+      <w:numFmt w:val="bullet"/>
+      <w:lvlText w:val=""/>
+      <w:lvlJc w:val="left"/>
+      <w:pPr>
+        <w:ind w:left="6480" w:hanging="360"/>
+      </w:pPr>
+      <w:rPr>
+        <w:rFonts w:ascii="Wingdings" w:hAnsi="Wingdings" w:hint="default"/>
+      </w:rPr>
+    </w:lvl>
+  </w:abstractNum>
   <w:num w:numId="1">
     <w:abstractNumId w:val="0"/>
+  </w:num>
+  <w:num w:numId="2">
+    <w:abstractNumId w:val="1"/>
   </w:num>
 </w:numbering>
 </file>
@@ -278,6 +424,7 @@
     <w:lsdException w:name="HTML Sample" w:semiHidden="1" w:unhideWhenUsed="1"/>
     <w:lsdException w:name="HTML Typewriter" w:semiHidden="1" w:unhideWhenUsed="1"/>
     <w:lsdException w:name="HTML Variable" w:semiHidden="1" w:unhideWhenUsed="1"/>
+    <w:lsdException w:name="Normal Table" w:semiHidden="1" w:unhideWhenUsed="1"/>
     <w:lsdException w:name="annotation subject" w:semiHidden="1" w:unhideWhenUsed="1"/>
     <w:lsdException w:name="No List" w:semiHidden="1" w:unhideWhenUsed="1"/>
     <w:lsdException w:name="Outline List 1" w:semiHidden="1" w:unhideWhenUsed="1"/>
@@ -323,9 +470,11 @@
     <w:lsdException w:name="Table Subtle 1" w:semiHidden="1" w:unhideWhenUsed="1"/>
     <w:lsdException w:name="Table Subtle 2" w:semiHidden="1" w:unhideWhenUsed="1"/>
     <w:lsdException w:name="Table Web 1" w:semiHidden="1" w:unhideWhenUsed="1"/>
+    <w:lsdException w:name="Table Web 2" w:semiHidden="1" w:unhideWhenUsed="1"/>
     <w:lsdException w:name="Table Web 3" w:semiHidden="1" w:unhideWhenUsed="1"/>
     <w:lsdException w:name="Balloon Text" w:semiHidden="1" w:unhideWhenUsed="1"/>
     <w:lsdException w:name="Table Grid" w:uiPriority="39"/>
+    <w:lsdException w:name="Table Theme" w:semiHidden="1" w:unhideWhenUsed="1"/>
     <w:lsdException w:name="Placeholder Text" w:semiHidden="1"/>
     <w:lsdException w:name="No Spacing" w:uiPriority="1" w:qFormat="1"/>
     <w:lsdException w:name="Light Shading" w:uiPriority="60"/>

</xml_diff>